<commit_message>
Understandable code that can be presented and further enhanced,
</commit_message>
<xml_diff>
--- a/Final_Project_Data_Structures.docx
+++ b/Final_Project_Data_Structures.docx
@@ -3,69 +3,35 @@
 <w:document xmlns:wpc="http://schemas.microsoft.com/office/word/2010/wordprocessingCanvas" xmlns:cx="http://schemas.microsoft.com/office/drawing/2014/chartex" xmlns:cx1="http://schemas.microsoft.com/office/drawing/2015/9/8/chartex" xmlns:cx2="http://schemas.microsoft.com/office/drawing/2015/10/21/chartex" xmlns:cx3="http://schemas.microsoft.com/office/drawing/2016/5/9/chartex" xmlns:cx4="http://schemas.microsoft.com/office/drawing/2016/5/10/chartex" xmlns:cx5="http://schemas.microsoft.com/office/drawing/2016/5/11/chartex" xmlns:cx6="http://schemas.microsoft.com/office/drawing/2016/5/12/chartex" xmlns:cx7="http://schemas.microsoft.com/office/drawing/2016/5/13/chartex" xmlns:cx8="http://schemas.microsoft.com/office/drawing/2016/5/14/chartex" xmlns:mc="http://schemas.openxmlformats.org/markup-compatibility/2006" xmlns:aink="http://schemas.microsoft.com/office/drawing/2016/ink" xmlns:am3d="http://schemas.microsoft.com/office/drawing/2017/model3d" xmlns:o="urn:schemas-microsoft-com:office:office" xmlns:r="http://schemas.openxmlformats.org/officeDocument/2006/relationships" xmlns:m="http://schemas.openxmlformats.org/officeDocument/2006/math" xmlns:v="urn:schemas-microsoft-com:vml" xmlns:wp14="http://schemas.microsoft.com/office/word/2010/wordprocessingDrawing" xmlns:wp="http://schemas.openxmlformats.org/drawingml/2006/wordprocessingDrawing" xmlns:w10="urn:schemas-microsoft-com:office:word" xmlns:w="http://schemas.openxmlformats.org/wordprocessingml/2006/main" xmlns:w14="http://schemas.microsoft.com/office/word/2010/wordml" xmlns:w15="http://schemas.microsoft.com/office/word/2012/wordml" xmlns:w16cex="http://schemas.microsoft.com/office/word/2018/wordml/cex" xmlns:w16cid="http://schemas.microsoft.com/office/word/2016/wordml/cid" xmlns:w16="http://schemas.microsoft.com/office/word/2018/wordml" xmlns:w16se="http://schemas.microsoft.com/office/word/2015/wordml/symex" xmlns:wpg="http://schemas.microsoft.com/office/word/2010/wordprocessingGroup" xmlns:wpi="http://schemas.microsoft.com/office/word/2010/wordprocessingInk" xmlns:wne="http://schemas.microsoft.com/office/word/2006/wordml" xmlns:wps="http://schemas.microsoft.com/office/word/2010/wordprocessingShape" mc:Ignorable="w14 w15 w16se w16cid w16 w16cex wp14">
   <w:body>
     <w:p>
+      <w:pPr>
+        <w:pStyle w:val="Heading2"/>
+        <w:rPr>
+          <w:b/>
+          <w:bCs/>
+        </w:rPr>
+      </w:pPr>
+      <w:r>
+        <w:tab/>
+      </w:r>
+      <w:r>
+        <w:tab/>
+      </w:r>
+      <w:r>
+        <w:tab/>
+      </w:r>
+      <w:r>
+        <w:rPr>
+          <w:b/>
+          <w:bCs/>
+        </w:rPr>
+        <w:tab/>
+        <w:t>KUBA – Game Analysis and Implementation</w:t>
+      </w:r>
+    </w:p>
+    <w:p/>
+    <w:p>
       <w:r>
         <w:t xml:space="preserve">Develop the game of AI and analyze the algorithm that can facilitate accept or reject a move: - </w:t>
-      </w:r>
-    </w:p>
-    <w:p>
-      <w:pPr>
-        <w:rPr>
-          <w:rFonts w:ascii="Times New Roman" w:eastAsia="Times New Roman" w:hAnsi="Times New Roman" w:cs="Times New Roman"/>
-        </w:rPr>
-      </w:pPr>
-      <w:r>
-        <w:rPr>
-          <w:noProof/>
-        </w:rPr>
-        <w:tab/>
-      </w:r>
-      <w:r>
-        <w:rPr>
-          <w:noProof/>
-        </w:rPr>
-        <w:tab/>
-      </w:r>
-      <w:r>
-        <w:rPr>
-          <w:noProof/>
-        </w:rPr>
-        <w:tab/>
-      </w:r>
-      <w:r>
-        <w:rPr>
-          <w:noProof/>
-        </w:rPr>
-        <w:tab/>
-      </w:r>
-      <w:r>
-        <w:rPr>
-          <w:noProof/>
-        </w:rPr>
-        <w:tab/>
-      </w:r>
-      <w:r>
-        <w:rPr>
-          <w:noProof/>
-        </w:rPr>
-        <w:tab/>
-      </w:r>
-      <w:r>
-        <w:rPr>
-          <w:noProof/>
-        </w:rPr>
-        <w:tab/>
-      </w:r>
-      <w:r>
-        <w:rPr>
-          <w:noProof/>
-        </w:rPr>
-        <w:tab/>
-      </w:r>
-      <w:r>
-        <w:rPr>
-          <w:noProof/>
-        </w:rPr>
-        <w:tab/>
       </w:r>
     </w:p>
     <w:p>
@@ -109,7 +75,7 @@
                     <pic:cNvPicPr/>
                   </pic:nvPicPr>
                   <pic:blipFill>
-                    <a:blip r:embed="rId5" cstate="print">
+                    <a:blip r:embed="rId7" cstate="print">
                       <a:extLst>
                         <a:ext uri="{28A0092B-C50C-407E-A947-70E740481C1C}">
                           <a14:useLocalDpi xmlns:a14="http://schemas.microsoft.com/office/drawing/2010/main" val="0"/>
@@ -188,7 +154,7 @@
                     </pic:cNvPicPr>
                   </pic:nvPicPr>
                   <pic:blipFill>
-                    <a:blip r:embed="rId6">
+                    <a:blip r:embed="rId8">
                       <a:extLst>
                         <a:ext uri="{28A0092B-C50C-407E-A947-70E740481C1C}">
                           <a14:useLocalDpi xmlns:a14="http://schemas.microsoft.com/office/drawing/2010/main" val="0"/>
@@ -1499,29 +1465,12 @@
           <w:bCs/>
         </w:rPr>
       </w:pPr>
-    </w:p>
-    <w:p>
-      <w:pPr>
-        <w:pStyle w:val="Heading1"/>
-        <w:rPr>
-          <w:b/>
-          <w:bCs/>
-        </w:rPr>
-      </w:pPr>
-    </w:p>
-    <w:p>
-      <w:pPr>
-        <w:pStyle w:val="Heading1"/>
-        <w:rPr>
-          <w:b/>
-          <w:bCs/>
-        </w:rPr>
-      </w:pPr>
-      <w:r>
-        <w:rPr>
-          <w:b/>
-          <w:bCs/>
-        </w:rPr>
+      <w:r>
+        <w:rPr>
+          <w:b/>
+          <w:bCs/>
+        </w:rPr>
+        <w:lastRenderedPageBreak/>
         <w:t xml:space="preserve">Main Functions: - </w:t>
       </w:r>
     </w:p>
@@ -1573,9 +1522,6 @@
         <w:t xml:space="preserve"> – Most Important function. </w:t>
       </w:r>
     </w:p>
-    <w:p/>
-    <w:p/>
-    <w:p/>
     <w:p/>
     <w:p>
       <w:r>
@@ -1675,6 +1621,11 @@
       <w:pPr>
         <w:pStyle w:val="ListParagraph"/>
       </w:pPr>
+    </w:p>
+    <w:p>
+      <w:pPr>
+        <w:pStyle w:val="ListParagraph"/>
+      </w:pPr>
       <w:r>
         <w:t xml:space="preserve">For example – </w:t>
       </w:r>
@@ -1877,10 +1828,7 @@
         <w:t xml:space="preserve"> (8,7)</w:t>
       </w:r>
       <w:r>
-        <w:t xml:space="preserve"> – out of bound </w:t>
-      </w:r>
-      <w:r>
-        <w:t>– X</w:t>
+        <w:t xml:space="preserve"> – out of bound – X</w:t>
       </w:r>
     </w:p>
     <w:p>
@@ -1917,10 +1865,7 @@
         <w:t xml:space="preserve"> (7, 8)</w:t>
       </w:r>
       <w:r>
-        <w:t xml:space="preserve"> </w:t>
-      </w:r>
-      <w:r>
-        <w:t>– out of bound – X</w:t>
+        <w:t xml:space="preserve"> – out of bound – X</w:t>
       </w:r>
     </w:p>
     <w:p>
@@ -1987,7 +1932,6 @@
         <w:ind w:left="2160" w:firstLine="720"/>
       </w:pPr>
       <w:r>
-        <w:lastRenderedPageBreak/>
         <w:t>['X', 'X', 'R', 'R', 'R', 'X', 'X']</w:t>
       </w:r>
     </w:p>
@@ -2024,6 +1968,7 @@
         <w:ind w:left="2160" w:firstLine="720"/>
       </w:pPr>
       <w:r>
+        <w:lastRenderedPageBreak/>
         <w:t xml:space="preserve">['B', 'B', 'X', 'X', 'W', </w:t>
       </w:r>
       <w:r>
@@ -2036,33 +1981,20 @@
         <w:t>, 'X']</w:t>
       </w:r>
     </w:p>
-    <w:p/>
-    <w:p/>
-    <w:p/>
-    <w:p/>
+    <w:p>
+      <w:r>
+        <w:rPr>
+          <w:b/>
+          <w:bCs/>
+        </w:rPr>
+        <w:t>Ko- Rule Scenario –</w:t>
+      </w:r>
+    </w:p>
     <w:p/>
     <w:p>
       <w:r>
         <w:tab/>
       </w:r>
-    </w:p>
-    <w:p>
-      <w:pPr>
-        <w:rPr>
-          <w:b/>
-          <w:bCs/>
-        </w:rPr>
-      </w:pPr>
-      <w:r>
-        <w:rPr>
-          <w:b/>
-          <w:bCs/>
-        </w:rPr>
-        <w:t>Ko- Rule Scenario –</w:t>
-      </w:r>
-    </w:p>
-    <w:p/>
-    <w:p>
       <w:r>
         <w:tab/>
       </w:r>
@@ -2071,60 +2003,684 @@
       </w:r>
       <w:r>
         <w:tab/>
-      </w:r>
+        <w:t>['W', 'W', 'X', 'X', 'X', 'B', 'B']</w:t>
+      </w:r>
+    </w:p>
+    <w:p>
+      <w:pPr>
+        <w:ind w:left="2160" w:firstLine="720"/>
+      </w:pPr>
+      <w:r>
+        <w:t>['W', 'W', 'X', 'R', 'X', 'B', 'B']</w:t>
+      </w:r>
+    </w:p>
+    <w:p>
+      <w:pPr>
+        <w:ind w:left="2160" w:firstLine="720"/>
+      </w:pPr>
+      <w:r>
+        <w:t>['X', 'X', 'R', 'R', 'R', 'X', 'X']</w:t>
+      </w:r>
+    </w:p>
+    <w:p>
+      <w:pPr>
+        <w:ind w:left="2160" w:firstLine="720"/>
+      </w:pPr>
+      <w:r>
+        <w:t>['X', 'R', 'R', 'R', 'R', 'R', 'X']</w:t>
+      </w:r>
+    </w:p>
+    <w:p>
+      <w:pPr>
+        <w:ind w:left="2160" w:firstLine="720"/>
+      </w:pPr>
+      <w:r>
+        <w:t>['X', 'X', 'R', 'R', 'R', 'X', 'X']</w:t>
+      </w:r>
+    </w:p>
+    <w:p>
+      <w:pPr>
+        <w:ind w:left="2160" w:firstLine="720"/>
+      </w:pPr>
+      <w:r>
+        <w:t>['B', 'B', 'X', 'R', 'X', 'W', 'W']</w:t>
+      </w:r>
+    </w:p>
+    <w:p>
+      <w:pPr>
+        <w:ind w:left="2160" w:firstLine="720"/>
+      </w:pPr>
+      <w:r>
+        <w:t xml:space="preserve">['X', 'B', 'B', 'X', 'W', </w:t>
+      </w:r>
+      <w:r>
+        <w:rPr>
+          <w:highlight w:val="yellow"/>
+        </w:rPr>
+        <w:t>'W'</w:t>
+      </w:r>
+      <w:r>
+        <w:t>, 'X']</w:t>
+      </w:r>
+    </w:p>
+    <w:p/>
+    <w:p>
+      <w:pPr>
+        <w:rPr>
+          <w:b/>
+          <w:bCs/>
+          <w:color w:val="70AD47" w:themeColor="accent6"/>
+        </w:rPr>
+      </w:pPr>
+      <w:r>
+        <w:rPr>
+          <w:b/>
+          <w:bCs/>
+          <w:color w:val="70AD47" w:themeColor="accent6"/>
+        </w:rPr>
+        <w:t>Player</w:t>
+      </w:r>
+      <w:r>
+        <w:rPr>
+          <w:b/>
+          <w:bCs/>
+          <w:color w:val="70AD47" w:themeColor="accent6"/>
+        </w:rPr>
+        <w:t xml:space="preserve"> A</w:t>
+      </w:r>
+      <w:r>
+        <w:rPr>
+          <w:b/>
+          <w:bCs/>
+          <w:color w:val="70AD47" w:themeColor="accent6"/>
+        </w:rPr>
+        <w:t xml:space="preserve"> provides the coordinates as (7, </w:t>
+      </w:r>
+      <w:r>
+        <w:rPr>
+          <w:b/>
+          <w:bCs/>
+          <w:color w:val="70AD47" w:themeColor="accent6"/>
+        </w:rPr>
+        <w:t>6</w:t>
+      </w:r>
+      <w:r>
+        <w:rPr>
+          <w:b/>
+          <w:bCs/>
+          <w:color w:val="70AD47" w:themeColor="accent6"/>
+        </w:rPr>
+        <w:t>) and direction L</w:t>
+      </w:r>
+    </w:p>
+    <w:p/>
+    <w:p>
+      <w:pPr>
+        <w:ind w:left="2160" w:firstLine="720"/>
+      </w:pPr>
+      <w:r>
+        <w:t>['W', 'W', 'X', 'X', 'X', 'B', 'B']</w:t>
+      </w:r>
+    </w:p>
+    <w:p>
+      <w:pPr>
+        <w:ind w:left="2160" w:firstLine="720"/>
+      </w:pPr>
+      <w:r>
+        <w:t>['W', 'W', 'X', 'R', 'X', 'B', 'B']</w:t>
+      </w:r>
+    </w:p>
+    <w:p>
+      <w:pPr>
+        <w:ind w:left="2160" w:firstLine="720"/>
+      </w:pPr>
+      <w:r>
+        <w:t>['X', 'X', 'R', 'R', 'R', 'X', 'X']</w:t>
+      </w:r>
+    </w:p>
+    <w:p>
+      <w:pPr>
+        <w:ind w:left="2160" w:firstLine="720"/>
+      </w:pPr>
+      <w:r>
+        <w:t>['X', 'R', 'R', 'R', 'R', 'R', 'X']</w:t>
+      </w:r>
+    </w:p>
+    <w:p>
+      <w:pPr>
+        <w:ind w:left="2160" w:firstLine="720"/>
+      </w:pPr>
+      <w:r>
+        <w:t>['X', 'X', 'R', 'R', 'R', 'X', 'X']</w:t>
+      </w:r>
+    </w:p>
+    <w:p>
+      <w:pPr>
+        <w:ind w:left="2160" w:firstLine="720"/>
+      </w:pPr>
+      <w:r>
+        <w:t>['B', 'B', 'X', 'R', 'X', 'W', 'W']</w:t>
+      </w:r>
+    </w:p>
+    <w:p>
+      <w:pPr>
+        <w:ind w:left="2160" w:firstLine="720"/>
+      </w:pPr>
+      <w:r>
+        <w:t xml:space="preserve">['X', </w:t>
+      </w:r>
+      <w:r>
+        <w:rPr>
+          <w:highlight w:val="darkGray"/>
+        </w:rPr>
+        <w:t>'B'</w:t>
+      </w:r>
+      <w:r>
+        <w:t xml:space="preserve">, 'B', 'W', </w:t>
+      </w:r>
+      <w:r>
+        <w:rPr>
+          <w:highlight w:val="yellow"/>
+        </w:rPr>
+        <w:t>'W'</w:t>
+      </w:r>
+      <w:r>
+        <w:t>, 'X', 'X']</w:t>
+      </w:r>
+    </w:p>
+    <w:p/>
+    <w:p>
+      <w:pPr>
+        <w:rPr>
+          <w:b/>
+          <w:bCs/>
+          <w:color w:val="70AD47" w:themeColor="accent6"/>
+        </w:rPr>
+      </w:pPr>
+      <w:r>
+        <w:rPr>
+          <w:b/>
+          <w:bCs/>
+          <w:color w:val="70AD47" w:themeColor="accent6"/>
+        </w:rPr>
+        <w:t>Player</w:t>
+      </w:r>
+      <w:r>
+        <w:rPr>
+          <w:b/>
+          <w:bCs/>
+          <w:color w:val="70AD47" w:themeColor="accent6"/>
+        </w:rPr>
+        <w:t xml:space="preserve"> </w:t>
+      </w:r>
+      <w:r>
+        <w:rPr>
+          <w:b/>
+          <w:bCs/>
+          <w:color w:val="70AD47" w:themeColor="accent6"/>
+        </w:rPr>
+        <w:t>B</w:t>
+      </w:r>
+      <w:r>
+        <w:rPr>
+          <w:b/>
+          <w:bCs/>
+          <w:color w:val="70AD47" w:themeColor="accent6"/>
+        </w:rPr>
+        <w:t xml:space="preserve"> provides the coordinates as (7, </w:t>
+      </w:r>
+      <w:r>
+        <w:rPr>
+          <w:b/>
+          <w:bCs/>
+          <w:color w:val="70AD47" w:themeColor="accent6"/>
+        </w:rPr>
+        <w:t>2</w:t>
+      </w:r>
+      <w:r>
+        <w:rPr>
+          <w:b/>
+          <w:bCs/>
+          <w:color w:val="70AD47" w:themeColor="accent6"/>
+        </w:rPr>
+        <w:t xml:space="preserve">) and direction </w:t>
+      </w:r>
+      <w:r>
+        <w:rPr>
+          <w:b/>
+          <w:bCs/>
+          <w:color w:val="70AD47" w:themeColor="accent6"/>
+        </w:rPr>
+        <w:t>R</w:t>
+      </w:r>
+    </w:p>
+    <w:p>
+      <w:pPr>
+        <w:ind w:left="2160" w:firstLine="720"/>
+      </w:pPr>
+    </w:p>
+    <w:p>
+      <w:pPr>
+        <w:ind w:left="2160" w:firstLine="720"/>
+      </w:pPr>
+      <w:r>
+        <w:t>['W', 'W', 'X', 'X', 'X', 'B', 'B']</w:t>
+      </w:r>
+    </w:p>
+    <w:p>
+      <w:pPr>
+        <w:ind w:left="2160" w:firstLine="720"/>
+      </w:pPr>
+      <w:r>
+        <w:t>['W', 'W', 'X', 'R', 'X', 'B', 'B']</w:t>
+      </w:r>
+    </w:p>
+    <w:p>
+      <w:pPr>
+        <w:ind w:left="2160" w:firstLine="720"/>
+      </w:pPr>
+      <w:r>
+        <w:t>['X', 'X', 'R', 'R', 'R', 'X', 'X']</w:t>
+      </w:r>
+    </w:p>
+    <w:p>
+      <w:pPr>
+        <w:ind w:left="2160" w:firstLine="720"/>
+      </w:pPr>
+      <w:r>
+        <w:t>['X', 'R', 'R', 'R', 'R', 'R', 'X']</w:t>
+      </w:r>
+    </w:p>
+    <w:p>
+      <w:pPr>
+        <w:ind w:left="2160" w:firstLine="720"/>
+      </w:pPr>
+      <w:r>
+        <w:t>['X', 'X', 'R', 'R', 'R', 'X', 'X']</w:t>
+      </w:r>
+    </w:p>
+    <w:p>
+      <w:pPr>
+        <w:ind w:left="2160" w:firstLine="720"/>
+      </w:pPr>
+      <w:r>
+        <w:t>['B', 'B', 'X', 'R', 'X', 'W', 'W']</w:t>
+      </w:r>
+    </w:p>
+    <w:p>
+      <w:pPr>
+        <w:ind w:left="2160" w:firstLine="720"/>
+      </w:pPr>
+      <w:r>
+        <w:t xml:space="preserve">['X', 'X', </w:t>
+      </w:r>
+      <w:r>
+        <w:rPr>
+          <w:highlight w:val="darkGray"/>
+        </w:rPr>
+        <w:t>'B'</w:t>
+      </w:r>
+      <w:r>
+        <w:t>, 'B', 'W', 'W', 'X']</w:t>
+      </w:r>
+    </w:p>
+    <w:p/>
+    <w:p>
+      <w:pPr>
+        <w:rPr>
+          <w:b/>
+          <w:bCs/>
+          <w:color w:val="70AD47" w:themeColor="accent6"/>
+        </w:rPr>
+      </w:pPr>
+      <w:r>
+        <w:rPr>
+          <w:b/>
+          <w:bCs/>
+          <w:color w:val="70AD47" w:themeColor="accent6"/>
+        </w:rPr>
+        <w:t>Player</w:t>
+      </w:r>
+      <w:r>
+        <w:rPr>
+          <w:b/>
+          <w:bCs/>
+          <w:color w:val="70AD47" w:themeColor="accent6"/>
+        </w:rPr>
+        <w:t xml:space="preserve"> A</w:t>
+      </w:r>
+      <w:r>
+        <w:rPr>
+          <w:b/>
+          <w:bCs/>
+          <w:color w:val="70AD47" w:themeColor="accent6"/>
+        </w:rPr>
+        <w:t xml:space="preserve"> provides the coordinates as (7, </w:t>
+      </w:r>
+      <w:r>
+        <w:rPr>
+          <w:b/>
+          <w:bCs/>
+          <w:color w:val="70AD47" w:themeColor="accent6"/>
+        </w:rPr>
+        <w:t>6</w:t>
+      </w:r>
+      <w:r>
+        <w:rPr>
+          <w:b/>
+          <w:bCs/>
+          <w:color w:val="70AD47" w:themeColor="accent6"/>
+        </w:rPr>
+        <w:t>) and direction L</w:t>
+      </w:r>
+    </w:p>
+    <w:p/>
+    <w:p>
+      <w:r>
+        <w:t>Ko rule is violated at this move</w:t>
+      </w:r>
+      <w:r>
+        <w:t xml:space="preserve"> – Same move is repeated by Player A</w:t>
+      </w:r>
+    </w:p>
+    <w:p>
+      <w:r>
+        <w:t>False</w:t>
+      </w:r>
+    </w:p>
+    <w:p>
+      <w:pPr>
+        <w:ind w:left="1440" w:firstLine="720"/>
+      </w:pPr>
+      <w:r>
+        <w:t>['W', 'W', 'X', 'X', 'X', 'B', 'B']</w:t>
+      </w:r>
+    </w:p>
+    <w:p>
+      <w:pPr>
+        <w:ind w:left="1440" w:firstLine="720"/>
+      </w:pPr>
+      <w:r>
+        <w:t>['W', 'W', 'X', 'R', 'X', 'B', 'B']</w:t>
+      </w:r>
+    </w:p>
+    <w:p>
+      <w:pPr>
+        <w:ind w:left="1440" w:firstLine="720"/>
+      </w:pPr>
+      <w:r>
+        <w:t>['X', 'X', 'R', 'R', 'R', 'X', 'X']</w:t>
+      </w:r>
+    </w:p>
+    <w:p>
+      <w:pPr>
+        <w:ind w:left="1440" w:firstLine="720"/>
+      </w:pPr>
+      <w:r>
+        <w:t>['X', 'R', 'R', 'R', 'R', 'R', 'X']</w:t>
+      </w:r>
+    </w:p>
+    <w:p>
+      <w:pPr>
+        <w:ind w:left="1440" w:firstLine="720"/>
+      </w:pPr>
+      <w:r>
+        <w:t>['X', 'X', 'R', 'R', 'R', 'X', 'X']</w:t>
+      </w:r>
+    </w:p>
+    <w:p>
+      <w:pPr>
+        <w:ind w:left="1440" w:firstLine="720"/>
+      </w:pPr>
+      <w:r>
+        <w:t>['B', 'B', 'X', 'R', 'X', 'W', 'W']</w:t>
+      </w:r>
+    </w:p>
+    <w:p>
+      <w:pPr>
+        <w:ind w:left="1440" w:firstLine="720"/>
+      </w:pPr>
+      <w:r>
+        <w:t xml:space="preserve">['X', 'X', 'B', 'B', 'W', 'W', 'X'] </w:t>
+      </w:r>
+    </w:p>
+    <w:p/>
+    <w:p/>
+    <w:p/>
+    <w:p/>
+    <w:p/>
+    <w:p/>
+    <w:p>
+      <w:r>
+        <w:t xml:space="preserve">Capture Red – Scenario </w:t>
+      </w:r>
+      <w:r>
+        <w:t>–</w:t>
+      </w:r>
+      <w:r>
+        <w:t xml:space="preserve"> </w:t>
+      </w:r>
+    </w:p>
+    <w:p/>
+    <w:p>
+      <w:pPr>
+        <w:ind w:left="2160"/>
+      </w:pPr>
+      <w:r>
+        <w:t>['X', 'W', 'X', 'X', 'X', 'B', 'B']</w:t>
+      </w:r>
+    </w:p>
+    <w:p>
+      <w:pPr>
+        <w:ind w:left="1440" w:firstLine="720"/>
+      </w:pPr>
+      <w:r>
+        <w:t>['X', 'W', 'X', 'R', 'R', 'B', 'B']</w:t>
+      </w:r>
+    </w:p>
+    <w:p>
+      <w:pPr>
+        <w:ind w:left="1440" w:firstLine="720"/>
+      </w:pPr>
+      <w:r>
+        <w:t>['W', 'X', 'R', 'R', 'R', 'X', 'X']</w:t>
+      </w:r>
+    </w:p>
+    <w:p>
+      <w:pPr>
+        <w:ind w:left="1440" w:firstLine="720"/>
+      </w:pPr>
+      <w:r>
+        <w:t xml:space="preserve">['X', </w:t>
+      </w:r>
+      <w:r>
+        <w:rPr>
+          <w:highlight w:val="yellow"/>
+        </w:rPr>
+        <w:t>'W'</w:t>
+      </w:r>
+      <w:r>
+        <w:t xml:space="preserve">, </w:t>
+      </w:r>
+      <w:r>
+        <w:rPr>
+          <w:highlight w:val="red"/>
+        </w:rPr>
+        <w:t>'R', 'R', 'R', 'R', 'R'</w:t>
+      </w:r>
+      <w:r>
+        <w:t>]</w:t>
+      </w:r>
+    </w:p>
+    <w:p>
+      <w:pPr>
+        <w:ind w:left="1440" w:firstLine="720"/>
+      </w:pPr>
+      <w:r>
+        <w:t>['X', 'X', 'R', 'R', 'W', 'X', 'X']</w:t>
+      </w:r>
+    </w:p>
+    <w:p>
+      <w:pPr>
+        <w:ind w:left="1440" w:firstLine="720"/>
+      </w:pPr>
+      <w:r>
+        <w:t>['X', 'X', 'X', 'X', 'B', 'X', 'R']</w:t>
+      </w:r>
+    </w:p>
+    <w:p>
+      <w:pPr>
+        <w:ind w:left="1440" w:firstLine="720"/>
+      </w:pPr>
+      <w:r>
+        <w:t>['X', 'X', 'B', 'B', 'X', 'B', 'X']</w:t>
+      </w:r>
+    </w:p>
+    <w:p>
+      <w:pPr>
+        <w:ind w:left="1440" w:firstLine="720"/>
+      </w:pPr>
+    </w:p>
+    <w:p>
+      <w:pPr>
+        <w:rPr>
+          <w:b/>
+          <w:bCs/>
+          <w:color w:val="70AD47" w:themeColor="accent6"/>
+        </w:rPr>
+      </w:pPr>
+      <w:r>
+        <w:rPr>
+          <w:b/>
+          <w:bCs/>
+          <w:color w:val="70AD47" w:themeColor="accent6"/>
+        </w:rPr>
+        <w:t>Player</w:t>
+      </w:r>
+      <w:r>
+        <w:rPr>
+          <w:b/>
+          <w:bCs/>
+          <w:color w:val="70AD47" w:themeColor="accent6"/>
+        </w:rPr>
+        <w:t xml:space="preserve"> A</w:t>
+      </w:r>
+      <w:r>
+        <w:rPr>
+          <w:b/>
+          <w:bCs/>
+          <w:color w:val="70AD47" w:themeColor="accent6"/>
+        </w:rPr>
+        <w:t xml:space="preserve"> provides the coordinates as (</w:t>
+      </w:r>
+      <w:r>
+        <w:rPr>
+          <w:b/>
+          <w:bCs/>
+          <w:color w:val="70AD47" w:themeColor="accent6"/>
+        </w:rPr>
+        <w:t>4</w:t>
+      </w:r>
+      <w:r>
+        <w:rPr>
+          <w:b/>
+          <w:bCs/>
+          <w:color w:val="70AD47" w:themeColor="accent6"/>
+        </w:rPr>
+        <w:t xml:space="preserve">, </w:t>
+      </w:r>
+      <w:r>
+        <w:rPr>
+          <w:b/>
+          <w:bCs/>
+          <w:color w:val="70AD47" w:themeColor="accent6"/>
+        </w:rPr>
+        <w:t>2</w:t>
+      </w:r>
+      <w:r>
+        <w:rPr>
+          <w:b/>
+          <w:bCs/>
+          <w:color w:val="70AD47" w:themeColor="accent6"/>
+        </w:rPr>
+        <w:t xml:space="preserve">) and direction </w:t>
+      </w:r>
+      <w:r>
+        <w:rPr>
+          <w:b/>
+          <w:bCs/>
+          <w:color w:val="70AD47" w:themeColor="accent6"/>
+        </w:rPr>
+        <w:t>R</w:t>
+      </w:r>
+    </w:p>
+    <w:p>
+      <w:pPr>
+        <w:rPr>
+          <w:b/>
+          <w:bCs/>
+          <w:color w:val="70AD47" w:themeColor="accent6"/>
+        </w:rPr>
+      </w:pPr>
+    </w:p>
+    <w:p>
+      <w:r>
+        <w:t>Red marble is captured in 4th row by Player A</w:t>
+      </w:r>
+    </w:p>
+    <w:p>
+      <w:r>
+        <w:t>Captured M</w:t>
+      </w:r>
+      <w:r>
+        <w:t>arbles count for Player A is 1</w:t>
+      </w:r>
+    </w:p>
+    <w:p>
+      <w:r>
+        <w:t>Captured M</w:t>
+      </w:r>
+      <w:r>
+        <w:t>arbles count for Player B is 0</w:t>
+      </w:r>
+    </w:p>
+    <w:p>
+      <w:r>
+        <w:t>Marble Count (White, Black, Red) is - (5, 8, 12)</w:t>
+      </w:r>
+    </w:p>
+    <w:p/>
+    <w:p>
       <w:r>
         <w:tab/>
       </w:r>
       <w:r>
-        <w:t>['W', 'W', 'X', 'X', 'X', 'B', 'B']</w:t>
-      </w:r>
-    </w:p>
-    <w:p>
-      <w:pPr>
-        <w:ind w:left="2160" w:firstLine="720"/>
-      </w:pPr>
-      <w:r>
-        <w:t>['W', 'W', 'X', 'R', 'X', 'B', 'B']</w:t>
-      </w:r>
-    </w:p>
-    <w:p>
-      <w:pPr>
-        <w:ind w:left="2160" w:firstLine="720"/>
-      </w:pPr>
-      <w:r>
-        <w:t>['X', 'X', 'R', 'R', 'R', 'X', 'X']</w:t>
-      </w:r>
-    </w:p>
-    <w:p>
-      <w:pPr>
-        <w:ind w:left="2160" w:firstLine="720"/>
-      </w:pPr>
-      <w:r>
-        <w:t>['X', 'R', 'R', 'R', 'R', 'R', 'X']</w:t>
-      </w:r>
-    </w:p>
-    <w:p>
-      <w:pPr>
-        <w:ind w:left="2160" w:firstLine="720"/>
-      </w:pPr>
-      <w:r>
-        <w:t>['X', 'X', 'R', 'R', 'R', 'X', 'X']</w:t>
-      </w:r>
-    </w:p>
-    <w:p>
-      <w:pPr>
-        <w:ind w:left="2160" w:firstLine="720"/>
-      </w:pPr>
-      <w:r>
-        <w:t>['B', 'B', 'X', 'R', 'X', 'W', 'W']</w:t>
-      </w:r>
-    </w:p>
-    <w:p>
-      <w:pPr>
-        <w:ind w:left="2160" w:firstLine="720"/>
-      </w:pPr>
-      <w:r>
-        <w:t xml:space="preserve">['X', 'B', 'B', 'X', 'W', </w:t>
+        <w:tab/>
+        <w:t>['X', 'W', 'X', 'X', 'X', 'B', 'B']</w:t>
+      </w:r>
+    </w:p>
+    <w:p>
+      <w:pPr>
+        <w:ind w:left="720" w:firstLine="720"/>
+      </w:pPr>
+      <w:r>
+        <w:t>['X', 'W', 'X', 'R', 'R', 'B', 'B']</w:t>
+      </w:r>
+    </w:p>
+    <w:p>
+      <w:pPr>
+        <w:ind w:left="720" w:firstLine="720"/>
+      </w:pPr>
+      <w:r>
+        <w:t>['W', 'X', 'R', 'R', 'R', 'X', 'X']</w:t>
+      </w:r>
+    </w:p>
+    <w:p>
+      <w:pPr>
+        <w:ind w:left="720" w:firstLine="720"/>
+      </w:pPr>
+      <w:r>
+        <w:t xml:space="preserve">['X', 'X', </w:t>
       </w:r>
       <w:r>
         <w:rPr>
@@ -2133,156 +2689,64 @@
         <w:t>'W'</w:t>
       </w:r>
       <w:r>
-        <w:t>, 'X']</w:t>
-      </w:r>
-    </w:p>
-    <w:p/>
-    <w:p>
-      <w:pPr>
-        <w:rPr>
-          <w:b/>
-          <w:bCs/>
-          <w:color w:val="70AD47" w:themeColor="accent6"/>
-        </w:rPr>
-      </w:pPr>
-      <w:r>
-        <w:rPr>
-          <w:b/>
-          <w:bCs/>
-          <w:color w:val="70AD47" w:themeColor="accent6"/>
-        </w:rPr>
-        <w:t>Player</w:t>
-      </w:r>
-      <w:r>
-        <w:rPr>
-          <w:b/>
-          <w:bCs/>
-          <w:color w:val="70AD47" w:themeColor="accent6"/>
-        </w:rPr>
-        <w:t xml:space="preserve"> A</w:t>
-      </w:r>
-      <w:r>
-        <w:rPr>
-          <w:b/>
-          <w:bCs/>
-          <w:color w:val="70AD47" w:themeColor="accent6"/>
-        </w:rPr>
-        <w:t xml:space="preserve"> provides the coordinates as (7, </w:t>
-      </w:r>
-      <w:r>
-        <w:rPr>
-          <w:b/>
-          <w:bCs/>
-          <w:color w:val="70AD47" w:themeColor="accent6"/>
-        </w:rPr>
-        <w:t>6</w:t>
-      </w:r>
-      <w:r>
-        <w:rPr>
-          <w:b/>
-          <w:bCs/>
-          <w:color w:val="70AD47" w:themeColor="accent6"/>
-        </w:rPr>
-        <w:t>) and direction L</w:t>
-      </w:r>
-    </w:p>
-    <w:p/>
-    <w:p>
-      <w:pPr>
-        <w:ind w:left="2160" w:firstLine="720"/>
-      </w:pPr>
-      <w:r>
-        <w:t>['W', 'W', 'X', 'X', 'X', 'B', 'B']</w:t>
-      </w:r>
-    </w:p>
-    <w:p>
-      <w:pPr>
-        <w:ind w:left="2160" w:firstLine="720"/>
-      </w:pPr>
-      <w:r>
-        <w:t>['W', 'W', 'X', 'R', 'X', 'B', 'B']</w:t>
-      </w:r>
-    </w:p>
-    <w:p>
-      <w:pPr>
-        <w:ind w:left="2160" w:firstLine="720"/>
-      </w:pPr>
-      <w:r>
-        <w:t>['X', 'X', 'R', 'R', 'R', 'X', 'X']</w:t>
-      </w:r>
-    </w:p>
-    <w:p>
-      <w:pPr>
-        <w:ind w:left="2160" w:firstLine="720"/>
-      </w:pPr>
-      <w:r>
-        <w:t>['X', 'R', 'R', 'R', 'R', 'R', 'X']</w:t>
-      </w:r>
-    </w:p>
-    <w:p>
-      <w:pPr>
-        <w:ind w:left="2160" w:firstLine="720"/>
-      </w:pPr>
-      <w:r>
-        <w:t>['X', 'X', 'R', 'R', 'R', 'X', 'X']</w:t>
-      </w:r>
-    </w:p>
-    <w:p>
-      <w:pPr>
-        <w:ind w:left="2160" w:firstLine="720"/>
-      </w:pPr>
-      <w:r>
-        <w:t>['B', 'B', 'X', 'R', 'X', 'W', 'W']</w:t>
-      </w:r>
-    </w:p>
-    <w:p>
-      <w:pPr>
-        <w:ind w:left="2160" w:firstLine="720"/>
-      </w:pPr>
-      <w:r>
-        <w:t xml:space="preserve">['X', </w:t>
-      </w:r>
-      <w:r>
-        <w:rPr>
-          <w:highlight w:val="darkGray"/>
-        </w:rPr>
-        <w:t>'B'</w:t>
-      </w:r>
-      <w:r>
-        <w:t xml:space="preserve">, 'B', 'W', </w:t>
-      </w:r>
-      <w:r>
-        <w:rPr>
-          <w:highlight w:val="yellow"/>
-        </w:rPr>
-        <w:t>'W'</w:t>
-      </w:r>
-      <w:r>
-        <w:t>, 'X', 'X']</w:t>
-      </w:r>
-    </w:p>
-    <w:p/>
-    <w:p>
-      <w:pPr>
-        <w:rPr>
-          <w:b/>
-          <w:bCs/>
-          <w:color w:val="70AD47" w:themeColor="accent6"/>
-        </w:rPr>
-      </w:pPr>
-      <w:r>
-        <w:rPr>
-          <w:b/>
-          <w:bCs/>
-          <w:color w:val="70AD47" w:themeColor="accent6"/>
-        </w:rPr>
-        <w:t>Player</w:t>
-      </w:r>
-      <w:r>
-        <w:rPr>
-          <w:b/>
-          <w:bCs/>
-          <w:color w:val="70AD47" w:themeColor="accent6"/>
+        <w:t xml:space="preserve">, </w:t>
+      </w:r>
+      <w:r>
+        <w:rPr>
+          <w:highlight w:val="red"/>
+        </w:rPr>
+        <w:t>'R', 'R', 'R', 'R'</w:t>
+      </w:r>
+      <w:r>
+        <w:t>]</w:t>
+      </w:r>
+    </w:p>
+    <w:p>
+      <w:pPr>
+        <w:ind w:left="720" w:firstLine="720"/>
+      </w:pPr>
+      <w:r>
+        <w:t>['X', 'X', 'R', 'R', 'W', 'X', 'X']</w:t>
+      </w:r>
+    </w:p>
+    <w:p>
+      <w:pPr>
+        <w:ind w:left="720" w:firstLine="720"/>
+      </w:pPr>
+      <w:r>
+        <w:t>['X', 'X', 'X', 'X', 'B', 'X', 'R']</w:t>
+      </w:r>
+    </w:p>
+    <w:p>
+      <w:pPr>
+        <w:ind w:left="720" w:firstLine="720"/>
+      </w:pPr>
+      <w:r>
+        <w:t>['X', 'X', 'B', 'B', 'X', 'B', 'X']</w:t>
+      </w:r>
+    </w:p>
+    <w:p/>
+    <w:p/>
+    <w:p>
+      <w:pPr>
+        <w:rPr>
+          <w:b/>
+          <w:bCs/>
+        </w:rPr>
+      </w:pPr>
+      <w:proofErr w:type="spellStart"/>
+      <w:r>
+        <w:rPr>
+          <w:b/>
+          <w:bCs/>
+        </w:rPr>
+        <w:t>validate_board</w:t>
+      </w:r>
+      <w:proofErr w:type="spellEnd"/>
+      <w:r>
+        <w:rPr>
+          <w:b/>
+          <w:bCs/>
         </w:rPr>
         <w:t xml:space="preserve"> </w:t>
       </w:r>
@@ -2290,557 +2754,6 @@
         <w:rPr>
           <w:b/>
           <w:bCs/>
-          <w:color w:val="70AD47" w:themeColor="accent6"/>
-        </w:rPr>
-        <w:t>B</w:t>
-      </w:r>
-      <w:r>
-        <w:rPr>
-          <w:b/>
-          <w:bCs/>
-          <w:color w:val="70AD47" w:themeColor="accent6"/>
-        </w:rPr>
-        <w:t xml:space="preserve"> provides the coordinates as (7, </w:t>
-      </w:r>
-      <w:r>
-        <w:rPr>
-          <w:b/>
-          <w:bCs/>
-          <w:color w:val="70AD47" w:themeColor="accent6"/>
-        </w:rPr>
-        <w:t>2</w:t>
-      </w:r>
-      <w:r>
-        <w:rPr>
-          <w:b/>
-          <w:bCs/>
-          <w:color w:val="70AD47" w:themeColor="accent6"/>
-        </w:rPr>
-        <w:t xml:space="preserve">) and direction </w:t>
-      </w:r>
-      <w:r>
-        <w:rPr>
-          <w:b/>
-          <w:bCs/>
-          <w:color w:val="70AD47" w:themeColor="accent6"/>
-        </w:rPr>
-        <w:t>R</w:t>
-      </w:r>
-    </w:p>
-    <w:p>
-      <w:pPr>
-        <w:ind w:left="2160" w:firstLine="720"/>
-      </w:pPr>
-    </w:p>
-    <w:p>
-      <w:pPr>
-        <w:ind w:left="2160" w:firstLine="720"/>
-      </w:pPr>
-      <w:r>
-        <w:t>['W', 'W', 'X', 'X', 'X', 'B', 'B']</w:t>
-      </w:r>
-    </w:p>
-    <w:p>
-      <w:pPr>
-        <w:ind w:left="2160" w:firstLine="720"/>
-      </w:pPr>
-      <w:r>
-        <w:t>['W', 'W', 'X', 'R', 'X', 'B', 'B']</w:t>
-      </w:r>
-    </w:p>
-    <w:p>
-      <w:pPr>
-        <w:ind w:left="2160" w:firstLine="720"/>
-      </w:pPr>
-      <w:r>
-        <w:t>['X', 'X', 'R', 'R', 'R', 'X', 'X']</w:t>
-      </w:r>
-    </w:p>
-    <w:p>
-      <w:pPr>
-        <w:ind w:left="2160" w:firstLine="720"/>
-      </w:pPr>
-      <w:r>
-        <w:t>['X', 'R', 'R', 'R', 'R', 'R', 'X']</w:t>
-      </w:r>
-    </w:p>
-    <w:p>
-      <w:pPr>
-        <w:ind w:left="2160" w:firstLine="720"/>
-      </w:pPr>
-      <w:r>
-        <w:t>['X', 'X', 'R', 'R', 'R', 'X', 'X']</w:t>
-      </w:r>
-    </w:p>
-    <w:p>
-      <w:pPr>
-        <w:ind w:left="2160" w:firstLine="720"/>
-      </w:pPr>
-      <w:r>
-        <w:t>['B', 'B', 'X', 'R', 'X', 'W', 'W']</w:t>
-      </w:r>
-    </w:p>
-    <w:p>
-      <w:pPr>
-        <w:ind w:left="2160" w:firstLine="720"/>
-      </w:pPr>
-      <w:r>
-        <w:t xml:space="preserve">['X', 'X', </w:t>
-      </w:r>
-      <w:r>
-        <w:rPr>
-          <w:highlight w:val="darkGray"/>
-        </w:rPr>
-        <w:t>'B'</w:t>
-      </w:r>
-      <w:r>
-        <w:t>, 'B', 'W', 'W', 'X']</w:t>
-      </w:r>
-    </w:p>
-    <w:p/>
-    <w:p>
-      <w:pPr>
-        <w:rPr>
-          <w:b/>
-          <w:bCs/>
-          <w:color w:val="70AD47" w:themeColor="accent6"/>
-        </w:rPr>
-      </w:pPr>
-      <w:r>
-        <w:rPr>
-          <w:b/>
-          <w:bCs/>
-          <w:color w:val="70AD47" w:themeColor="accent6"/>
-        </w:rPr>
-        <w:t>Player</w:t>
-      </w:r>
-      <w:r>
-        <w:rPr>
-          <w:b/>
-          <w:bCs/>
-          <w:color w:val="70AD47" w:themeColor="accent6"/>
-        </w:rPr>
-        <w:t xml:space="preserve"> A</w:t>
-      </w:r>
-      <w:r>
-        <w:rPr>
-          <w:b/>
-          <w:bCs/>
-          <w:color w:val="70AD47" w:themeColor="accent6"/>
-        </w:rPr>
-        <w:t xml:space="preserve"> provides the coordinates as (7, </w:t>
-      </w:r>
-      <w:r>
-        <w:rPr>
-          <w:b/>
-          <w:bCs/>
-          <w:color w:val="70AD47" w:themeColor="accent6"/>
-        </w:rPr>
-        <w:t>6</w:t>
-      </w:r>
-      <w:r>
-        <w:rPr>
-          <w:b/>
-          <w:bCs/>
-          <w:color w:val="70AD47" w:themeColor="accent6"/>
-        </w:rPr>
-        <w:t>) and direction L</w:t>
-      </w:r>
-    </w:p>
-    <w:p/>
-    <w:p>
-      <w:r>
-        <w:t>Ko rule is violated at this move</w:t>
-      </w:r>
-      <w:r>
-        <w:t xml:space="preserve"> – Same move is repeated by Player A</w:t>
-      </w:r>
-    </w:p>
-    <w:p>
-      <w:r>
-        <w:t>False</w:t>
-      </w:r>
-    </w:p>
-    <w:p>
-      <w:pPr>
-        <w:ind w:left="1440" w:firstLine="720"/>
-      </w:pPr>
-      <w:r>
-        <w:t>['W', 'W', 'X', 'X', 'X', 'B', 'B']</w:t>
-      </w:r>
-    </w:p>
-    <w:p>
-      <w:pPr>
-        <w:ind w:left="1440" w:firstLine="720"/>
-      </w:pPr>
-      <w:r>
-        <w:t>['W', 'W', 'X', 'R', 'X', 'B', 'B']</w:t>
-      </w:r>
-    </w:p>
-    <w:p>
-      <w:pPr>
-        <w:ind w:left="1440" w:firstLine="720"/>
-      </w:pPr>
-      <w:r>
-        <w:t>['X', 'X', 'R', 'R', 'R', 'X', 'X']</w:t>
-      </w:r>
-    </w:p>
-    <w:p>
-      <w:pPr>
-        <w:ind w:left="1440" w:firstLine="720"/>
-      </w:pPr>
-      <w:r>
-        <w:t>['X', 'R', 'R', 'R', 'R', 'R', 'X']</w:t>
-      </w:r>
-    </w:p>
-    <w:p>
-      <w:pPr>
-        <w:ind w:left="1440" w:firstLine="720"/>
-      </w:pPr>
-      <w:r>
-        <w:lastRenderedPageBreak/>
-        <w:t>['X', 'X', 'R', 'R', 'R', 'X', 'X']</w:t>
-      </w:r>
-    </w:p>
-    <w:p>
-      <w:pPr>
-        <w:ind w:left="1440" w:firstLine="720"/>
-      </w:pPr>
-      <w:r>
-        <w:t>['B', 'B', 'X', 'R', 'X', 'W', 'W']</w:t>
-      </w:r>
-    </w:p>
-    <w:p>
-      <w:pPr>
-        <w:ind w:left="1440" w:firstLine="720"/>
-      </w:pPr>
-      <w:r>
-        <w:t>['X', 'X', 'B', 'B', 'W', 'W', 'X']</w:t>
-      </w:r>
-      <w:r>
-        <w:t xml:space="preserve"> </w:t>
-      </w:r>
-    </w:p>
-    <w:p/>
-    <w:p/>
-    <w:p/>
-    <w:p/>
-    <w:p/>
-    <w:p/>
-    <w:p/>
-    <w:p/>
-    <w:p>
-      <w:r>
-        <w:t xml:space="preserve"> Capture Red – Scenario </w:t>
-      </w:r>
-      <w:r>
-        <w:t>–</w:t>
-      </w:r>
-      <w:r>
-        <w:t xml:space="preserve"> </w:t>
-      </w:r>
-    </w:p>
-    <w:p/>
-    <w:p>
-      <w:pPr>
-        <w:ind w:left="2160"/>
-      </w:pPr>
-      <w:r>
-        <w:t>['X', 'W', 'X', 'X', 'X', 'B', 'B']</w:t>
-      </w:r>
-    </w:p>
-    <w:p>
-      <w:pPr>
-        <w:ind w:left="1440" w:firstLine="720"/>
-      </w:pPr>
-      <w:r>
-        <w:t>['X', 'W', 'X', 'R', 'R', 'B', 'B']</w:t>
-      </w:r>
-    </w:p>
-    <w:p>
-      <w:pPr>
-        <w:ind w:left="1440" w:firstLine="720"/>
-      </w:pPr>
-      <w:r>
-        <w:t>['W', 'X', 'R', 'R', 'R', 'X', 'X']</w:t>
-      </w:r>
-    </w:p>
-    <w:p>
-      <w:pPr>
-        <w:ind w:left="1440" w:firstLine="720"/>
-      </w:pPr>
-      <w:r>
-        <w:t xml:space="preserve">['X', </w:t>
-      </w:r>
-      <w:r>
-        <w:rPr>
-          <w:highlight w:val="yellow"/>
-        </w:rPr>
-        <w:t>'W'</w:t>
-      </w:r>
-      <w:r>
-        <w:t xml:space="preserve">, </w:t>
-      </w:r>
-      <w:r>
-        <w:rPr>
-          <w:highlight w:val="red"/>
-        </w:rPr>
-        <w:t>'R', 'R', 'R', 'R', 'R'</w:t>
-      </w:r>
-      <w:r>
-        <w:t>]</w:t>
-      </w:r>
-    </w:p>
-    <w:p>
-      <w:pPr>
-        <w:ind w:left="1440" w:firstLine="720"/>
-      </w:pPr>
-      <w:r>
-        <w:t>['X', 'X', 'R', 'R', 'W', 'X', 'X']</w:t>
-      </w:r>
-    </w:p>
-    <w:p>
-      <w:pPr>
-        <w:ind w:left="1440" w:firstLine="720"/>
-      </w:pPr>
-      <w:r>
-        <w:t>['X', 'X', 'X', 'X', 'B', 'X', 'R']</w:t>
-      </w:r>
-    </w:p>
-    <w:p>
-      <w:pPr>
-        <w:ind w:left="1440" w:firstLine="720"/>
-      </w:pPr>
-      <w:r>
-        <w:t>['X', 'X', 'B', 'B', 'X', 'B', 'X']</w:t>
-      </w:r>
-    </w:p>
-    <w:p>
-      <w:pPr>
-        <w:ind w:left="1440" w:firstLine="720"/>
-      </w:pPr>
-    </w:p>
-    <w:p>
-      <w:pPr>
-        <w:rPr>
-          <w:b/>
-          <w:bCs/>
-          <w:color w:val="70AD47" w:themeColor="accent6"/>
-        </w:rPr>
-      </w:pPr>
-      <w:r>
-        <w:rPr>
-          <w:b/>
-          <w:bCs/>
-          <w:color w:val="70AD47" w:themeColor="accent6"/>
-        </w:rPr>
-        <w:t>Player</w:t>
-      </w:r>
-      <w:r>
-        <w:rPr>
-          <w:b/>
-          <w:bCs/>
-          <w:color w:val="70AD47" w:themeColor="accent6"/>
-        </w:rPr>
-        <w:t xml:space="preserve"> A</w:t>
-      </w:r>
-      <w:r>
-        <w:rPr>
-          <w:b/>
-          <w:bCs/>
-          <w:color w:val="70AD47" w:themeColor="accent6"/>
-        </w:rPr>
-        <w:t xml:space="preserve"> provides the coordinates as (</w:t>
-      </w:r>
-      <w:r>
-        <w:rPr>
-          <w:b/>
-          <w:bCs/>
-          <w:color w:val="70AD47" w:themeColor="accent6"/>
-        </w:rPr>
-        <w:t>4</w:t>
-      </w:r>
-      <w:r>
-        <w:rPr>
-          <w:b/>
-          <w:bCs/>
-          <w:color w:val="70AD47" w:themeColor="accent6"/>
-        </w:rPr>
-        <w:t xml:space="preserve">, </w:t>
-      </w:r>
-      <w:r>
-        <w:rPr>
-          <w:b/>
-          <w:bCs/>
-          <w:color w:val="70AD47" w:themeColor="accent6"/>
-        </w:rPr>
-        <w:t>2</w:t>
-      </w:r>
-      <w:r>
-        <w:rPr>
-          <w:b/>
-          <w:bCs/>
-          <w:color w:val="70AD47" w:themeColor="accent6"/>
-        </w:rPr>
-        <w:t xml:space="preserve">) and direction </w:t>
-      </w:r>
-      <w:r>
-        <w:rPr>
-          <w:b/>
-          <w:bCs/>
-          <w:color w:val="70AD47" w:themeColor="accent6"/>
-        </w:rPr>
-        <w:t>R</w:t>
-      </w:r>
-    </w:p>
-    <w:p>
-      <w:pPr>
-        <w:rPr>
-          <w:b/>
-          <w:bCs/>
-          <w:color w:val="70AD47" w:themeColor="accent6"/>
-        </w:rPr>
-      </w:pPr>
-    </w:p>
-    <w:p>
-      <w:r>
-        <w:t>R</w:t>
-      </w:r>
-      <w:r>
-        <w:t>ed marble is captured in 4th row by Player A</w:t>
-      </w:r>
-    </w:p>
-    <w:p>
-      <w:r>
-        <w:t>Captured M</w:t>
-      </w:r>
-      <w:r>
-        <w:t>arbles count for Player A is 1</w:t>
-      </w:r>
-    </w:p>
-    <w:p>
-      <w:r>
-        <w:t xml:space="preserve">Captured </w:t>
-      </w:r>
-      <w:r>
-        <w:t>M</w:t>
-      </w:r>
-      <w:r>
-        <w:t>arbles count for Player B is 0</w:t>
-      </w:r>
-    </w:p>
-    <w:p>
-      <w:r>
-        <w:t>Marble Count (White, Black, Red) is - (5, 8, 12)</w:t>
-      </w:r>
-    </w:p>
-    <w:p/>
-    <w:p>
-      <w:r>
-        <w:tab/>
-      </w:r>
-      <w:r>
-        <w:tab/>
-      </w:r>
-      <w:r>
-        <w:t>['X', 'W', 'X', 'X', 'X', 'B', 'B']</w:t>
-      </w:r>
-    </w:p>
-    <w:p>
-      <w:pPr>
-        <w:ind w:left="720" w:firstLine="720"/>
-      </w:pPr>
-      <w:r>
-        <w:t>['X', 'W', 'X', 'R', 'R', 'B', 'B']</w:t>
-      </w:r>
-    </w:p>
-    <w:p>
-      <w:pPr>
-        <w:ind w:left="720" w:firstLine="720"/>
-      </w:pPr>
-      <w:r>
-        <w:t>['W', 'X', 'R', 'R', 'R', 'X', 'X']</w:t>
-      </w:r>
-    </w:p>
-    <w:p>
-      <w:pPr>
-        <w:ind w:left="720" w:firstLine="720"/>
-      </w:pPr>
-      <w:r>
-        <w:t xml:space="preserve">['X', 'X', </w:t>
-      </w:r>
-      <w:r>
-        <w:rPr>
-          <w:highlight w:val="yellow"/>
-        </w:rPr>
-        <w:t>'W'</w:t>
-      </w:r>
-      <w:r>
-        <w:t xml:space="preserve">, </w:t>
-      </w:r>
-      <w:r>
-        <w:rPr>
-          <w:highlight w:val="red"/>
-        </w:rPr>
-        <w:t>'R', 'R', 'R', 'R'</w:t>
-      </w:r>
-      <w:r>
-        <w:t>]</w:t>
-      </w:r>
-    </w:p>
-    <w:p>
-      <w:pPr>
-        <w:ind w:left="720" w:firstLine="720"/>
-      </w:pPr>
-      <w:r>
-        <w:t>['X', 'X', 'R', 'R', 'W', 'X', 'X']</w:t>
-      </w:r>
-    </w:p>
-    <w:p>
-      <w:pPr>
-        <w:ind w:left="720" w:firstLine="720"/>
-      </w:pPr>
-      <w:r>
-        <w:t>['X', 'X', 'X', 'X', 'B', 'X', 'R']</w:t>
-      </w:r>
-    </w:p>
-    <w:p>
-      <w:pPr>
-        <w:ind w:left="720" w:firstLine="720"/>
-      </w:pPr>
-      <w:r>
-        <w:t>['X', 'X', 'B', 'B', 'X', 'B', 'X']</w:t>
-      </w:r>
-    </w:p>
-    <w:p/>
-    <w:p/>
-    <w:p>
-      <w:pPr>
-        <w:rPr>
-          <w:b/>
-          <w:bCs/>
-        </w:rPr>
-      </w:pPr>
-      <w:proofErr w:type="spellStart"/>
-      <w:r>
-        <w:rPr>
-          <w:b/>
-          <w:bCs/>
-        </w:rPr>
-        <w:t>validate_board</w:t>
-      </w:r>
-      <w:proofErr w:type="spellEnd"/>
-      <w:r>
-        <w:rPr>
-          <w:b/>
-          <w:bCs/>
-        </w:rPr>
-        <w:t xml:space="preserve"> </w:t>
-      </w:r>
-      <w:r>
-        <w:rPr>
-          <w:b/>
-          <w:bCs/>
         </w:rPr>
         <w:t>()</w:t>
       </w:r>
@@ -2862,16 +2775,7 @@
     </w:p>
     <w:p>
       <w:r>
-        <w:t xml:space="preserve">player1 previous board </w:t>
-      </w:r>
-      <w:r>
-        <w:t>or</w:t>
-      </w:r>
-      <w:r>
-        <w:t xml:space="preserve"> player2 previous board</w:t>
-      </w:r>
-      <w:r>
-        <w:t xml:space="preserve"> and compare it with the current board</w:t>
+        <w:t>player1 previous board or player2 previous board and compare it with the current board</w:t>
       </w:r>
     </w:p>
     <w:p/>
@@ -2937,9 +2841,17 @@
     </w:p>
     <w:p/>
     <w:p/>
-    <w:p>
-      <w:r>
-        <w:lastRenderedPageBreak/>
+    <w:p/>
+    <w:p/>
+    <w:p/>
+    <w:p/>
+    <w:p/>
+    <w:p/>
+    <w:p/>
+    <w:p/>
+    <w:p/>
+    <w:p>
+      <w:r>
         <w:t xml:space="preserve">Performance </w:t>
       </w:r>
       <w:r>
@@ -2952,7 +2864,48 @@
     <w:p/>
     <w:p>
       <w:r>
-        <w:t>The main analysis point in the algorithm is an issue of Space Complexity of saving and creating deep copies of the board that is something very critical in this implementation.</w:t>
+        <w:t>The main analysis</w:t>
+      </w:r>
+      <w:r>
+        <w:t>/ d</w:t>
+      </w:r>
+      <w:r>
+        <w:t>iscussion</w:t>
+      </w:r>
+      <w:r>
+        <w:t xml:space="preserve"> point in the</w:t>
+      </w:r>
+      <w:r>
+        <w:t xml:space="preserve"> developed</w:t>
+      </w:r>
+      <w:r>
+        <w:t xml:space="preserve"> </w:t>
+      </w:r>
+      <w:r>
+        <w:t>program</w:t>
+      </w:r>
+      <w:r>
+        <w:t xml:space="preserve"> is an issue of Space Complexity</w:t>
+      </w:r>
+      <w:r>
+        <w:t>, how to prevent frequent</w:t>
+      </w:r>
+      <w:r>
+        <w:t xml:space="preserve"> creating</w:t>
+      </w:r>
+      <w:r>
+        <w:t xml:space="preserve"> and saving</w:t>
+      </w:r>
+      <w:r>
+        <w:t xml:space="preserve"> deep copies of the board.</w:t>
+      </w:r>
+      <w:r>
+        <w:t xml:space="preserve"> </w:t>
+      </w:r>
+    </w:p>
+    <w:p>
+      <w:r>
+        <w:t>Since, it is critical part of the implementation, there is possibility of better workaround that space.</w:t>
       </w:r>
     </w:p>
     <w:p/>
@@ -2994,10 +2947,7 @@
     <w:p/>
     <w:p>
       <w:r>
-        <w:t>For comparing the two</w:t>
-      </w:r>
-      <w:r>
-        <w:t xml:space="preserve"> dictionaries it takes O(n) equality checks with n the number of items.</w:t>
+        <w:t>For comparing the two dictionaries it takes O(n) equality checks with n the number of items.</w:t>
       </w:r>
     </w:p>
     <w:p/>
@@ -3036,7 +2986,7 @@
                     <pic:cNvPicPr/>
                   </pic:nvPicPr>
                   <pic:blipFill>
-                    <a:blip r:embed="rId7" cstate="print">
+                    <a:blip r:embed="rId9" cstate="print">
                       <a:extLst>
                         <a:ext uri="{28A0092B-C50C-407E-A947-70E740481C1C}">
                           <a14:useLocalDpi xmlns:a14="http://schemas.microsoft.com/office/drawing/2010/main" val="0"/>
@@ -3068,6 +3018,8 @@
     <w:p/>
     <w:p/>
     <w:sectPr>
+      <w:headerReference w:type="default" r:id="rId10"/>
+      <w:footerReference w:type="default" r:id="rId11"/>
       <w:pgSz w:w="12240" w:h="15840"/>
       <w:pgMar w:top="720" w:right="720" w:bottom="720" w:left="720" w:header="720" w:footer="720" w:gutter="0"/>
       <w:cols w:space="720"/>
@@ -3075,6 +3027,77 @@
     </w:sectPr>
   </w:body>
 </w:document>
+</file>
+
+<file path=word/endnotes.xml><?xml version="1.0" encoding="utf-8"?>
+<w:endnotes xmlns:wpc="http://schemas.microsoft.com/office/word/2010/wordprocessingCanvas" xmlns:cx="http://schemas.microsoft.com/office/drawing/2014/chartex" xmlns:cx1="http://schemas.microsoft.com/office/drawing/2015/9/8/chartex" xmlns:cx2="http://schemas.microsoft.com/office/drawing/2015/10/21/chartex" xmlns:cx3="http://schemas.microsoft.com/office/drawing/2016/5/9/chartex" xmlns:cx4="http://schemas.microsoft.com/office/drawing/2016/5/10/chartex" xmlns:cx5="http://schemas.microsoft.com/office/drawing/2016/5/11/chartex" xmlns:cx6="http://schemas.microsoft.com/office/drawing/2016/5/12/chartex" xmlns:cx7="http://schemas.microsoft.com/office/drawing/2016/5/13/chartex" xmlns:cx8="http://schemas.microsoft.com/office/drawing/2016/5/14/chartex" xmlns:mc="http://schemas.openxmlformats.org/markup-compatibility/2006" xmlns:aink="http://schemas.microsoft.com/office/drawing/2016/ink" xmlns:am3d="http://schemas.microsoft.com/office/drawing/2017/model3d" xmlns:o="urn:schemas-microsoft-com:office:office" xmlns:r="http://schemas.openxmlformats.org/officeDocument/2006/relationships" xmlns:m="http://schemas.openxmlformats.org/officeDocument/2006/math" xmlns:v="urn:schemas-microsoft-com:vml" xmlns:wp14="http://schemas.microsoft.com/office/word/2010/wordprocessingDrawing" xmlns:wp="http://schemas.openxmlformats.org/drawingml/2006/wordprocessingDrawing" xmlns:w10="urn:schemas-microsoft-com:office:word" xmlns:w="http://schemas.openxmlformats.org/wordprocessingml/2006/main" xmlns:w14="http://schemas.microsoft.com/office/word/2010/wordml" xmlns:w15="http://schemas.microsoft.com/office/word/2012/wordml" xmlns:w16cex="http://schemas.microsoft.com/office/word/2018/wordml/cex" xmlns:w16cid="http://schemas.microsoft.com/office/word/2016/wordml/cid" xmlns:w16="http://schemas.microsoft.com/office/word/2018/wordml" xmlns:w16se="http://schemas.microsoft.com/office/word/2015/wordml/symex" xmlns:wpg="http://schemas.microsoft.com/office/word/2010/wordprocessingGroup" xmlns:wpi="http://schemas.microsoft.com/office/word/2010/wordprocessingInk" xmlns:wne="http://schemas.microsoft.com/office/word/2006/wordml" xmlns:wps="http://schemas.microsoft.com/office/word/2010/wordprocessingShape" mc:Ignorable="w14 w15 w16se w16cid w16 w16cex wp14">
+  <w:endnote w:type="separator" w:id="-1">
+    <w:p>
+      <w:r>
+        <w:separator/>
+      </w:r>
+    </w:p>
+  </w:endnote>
+  <w:endnote w:type="continuationSeparator" w:id="0">
+    <w:p>
+      <w:r>
+        <w:continuationSeparator/>
+      </w:r>
+    </w:p>
+  </w:endnote>
+</w:endnotes>
+</file>
+
+<file path=word/footer1.xml><?xml version="1.0" encoding="utf-8"?>
+<w:ftr xmlns:wpc="http://schemas.microsoft.com/office/word/2010/wordprocessingCanvas" xmlns:cx="http://schemas.microsoft.com/office/drawing/2014/chartex" xmlns:cx1="http://schemas.microsoft.com/office/drawing/2015/9/8/chartex" xmlns:cx2="http://schemas.microsoft.com/office/drawing/2015/10/21/chartex" xmlns:cx3="http://schemas.microsoft.com/office/drawing/2016/5/9/chartex" xmlns:cx4="http://schemas.microsoft.com/office/drawing/2016/5/10/chartex" xmlns:cx5="http://schemas.microsoft.com/office/drawing/2016/5/11/chartex" xmlns:cx6="http://schemas.microsoft.com/office/drawing/2016/5/12/chartex" xmlns:cx7="http://schemas.microsoft.com/office/drawing/2016/5/13/chartex" xmlns:cx8="http://schemas.microsoft.com/office/drawing/2016/5/14/chartex" xmlns:mc="http://schemas.openxmlformats.org/markup-compatibility/2006" xmlns:aink="http://schemas.microsoft.com/office/drawing/2016/ink" xmlns:am3d="http://schemas.microsoft.com/office/drawing/2017/model3d" xmlns:o="urn:schemas-microsoft-com:office:office" xmlns:r="http://schemas.openxmlformats.org/officeDocument/2006/relationships" xmlns:m="http://schemas.openxmlformats.org/officeDocument/2006/math" xmlns:v="urn:schemas-microsoft-com:vml" xmlns:wp14="http://schemas.microsoft.com/office/word/2010/wordprocessingDrawing" xmlns:wp="http://schemas.openxmlformats.org/drawingml/2006/wordprocessingDrawing" xmlns:w10="urn:schemas-microsoft-com:office:word" xmlns:w="http://schemas.openxmlformats.org/wordprocessingml/2006/main" xmlns:w14="http://schemas.microsoft.com/office/word/2010/wordml" xmlns:w15="http://schemas.microsoft.com/office/word/2012/wordml" xmlns:w16cex="http://schemas.microsoft.com/office/word/2018/wordml/cex" xmlns:w16cid="http://schemas.microsoft.com/office/word/2016/wordml/cid" xmlns:w16="http://schemas.microsoft.com/office/word/2018/wordml" xmlns:w16se="http://schemas.microsoft.com/office/word/2015/wordml/symex" xmlns:wpg="http://schemas.microsoft.com/office/word/2010/wordprocessingGroup" xmlns:wpi="http://schemas.microsoft.com/office/word/2010/wordprocessingInk" xmlns:wne="http://schemas.microsoft.com/office/word/2006/wordml" xmlns:wps="http://schemas.microsoft.com/office/word/2010/wordprocessingShape" mc:Ignorable="w14 w15 w16se w16cid w16 w16cex wp14">
+  <w:p>
+    <w:pPr>
+      <w:pStyle w:val="Footer"/>
+    </w:pPr>
+    <w:r>
+      <w:tab/>
+    </w:r>
+    <w:r>
+      <w:tab/>
+      <w:t>Rajat Kumar</w:t>
+    </w:r>
+  </w:p>
+</w:ftr>
+</file>
+
+<file path=word/footnotes.xml><?xml version="1.0" encoding="utf-8"?>
+<w:footnotes xmlns:wpc="http://schemas.microsoft.com/office/word/2010/wordprocessingCanvas" xmlns:cx="http://schemas.microsoft.com/office/drawing/2014/chartex" xmlns:cx1="http://schemas.microsoft.com/office/drawing/2015/9/8/chartex" xmlns:cx2="http://schemas.microsoft.com/office/drawing/2015/10/21/chartex" xmlns:cx3="http://schemas.microsoft.com/office/drawing/2016/5/9/chartex" xmlns:cx4="http://schemas.microsoft.com/office/drawing/2016/5/10/chartex" xmlns:cx5="http://schemas.microsoft.com/office/drawing/2016/5/11/chartex" xmlns:cx6="http://schemas.microsoft.com/office/drawing/2016/5/12/chartex" xmlns:cx7="http://schemas.microsoft.com/office/drawing/2016/5/13/chartex" xmlns:cx8="http://schemas.microsoft.com/office/drawing/2016/5/14/chartex" xmlns:mc="http://schemas.openxmlformats.org/markup-compatibility/2006" xmlns:aink="http://schemas.microsoft.com/office/drawing/2016/ink" xmlns:am3d="http://schemas.microsoft.com/office/drawing/2017/model3d" xmlns:o="urn:schemas-microsoft-com:office:office" xmlns:r="http://schemas.openxmlformats.org/officeDocument/2006/relationships" xmlns:m="http://schemas.openxmlformats.org/officeDocument/2006/math" xmlns:v="urn:schemas-microsoft-com:vml" xmlns:wp14="http://schemas.microsoft.com/office/word/2010/wordprocessingDrawing" xmlns:wp="http://schemas.openxmlformats.org/drawingml/2006/wordprocessingDrawing" xmlns:w10="urn:schemas-microsoft-com:office:word" xmlns:w="http://schemas.openxmlformats.org/wordprocessingml/2006/main" xmlns:w14="http://schemas.microsoft.com/office/word/2010/wordml" xmlns:w15="http://schemas.microsoft.com/office/word/2012/wordml" xmlns:w16cex="http://schemas.microsoft.com/office/word/2018/wordml/cex" xmlns:w16cid="http://schemas.microsoft.com/office/word/2016/wordml/cid" xmlns:w16="http://schemas.microsoft.com/office/word/2018/wordml" xmlns:w16se="http://schemas.microsoft.com/office/word/2015/wordml/symex" xmlns:wpg="http://schemas.microsoft.com/office/word/2010/wordprocessingGroup" xmlns:wpi="http://schemas.microsoft.com/office/word/2010/wordprocessingInk" xmlns:wne="http://schemas.microsoft.com/office/word/2006/wordml" xmlns:wps="http://schemas.microsoft.com/office/word/2010/wordprocessingShape" mc:Ignorable="w14 w15 w16se w16cid w16 w16cex wp14">
+  <w:footnote w:type="separator" w:id="-1">
+    <w:p>
+      <w:r>
+        <w:separator/>
+      </w:r>
+    </w:p>
+  </w:footnote>
+  <w:footnote w:type="continuationSeparator" w:id="0">
+    <w:p>
+      <w:r>
+        <w:continuationSeparator/>
+      </w:r>
+    </w:p>
+  </w:footnote>
+</w:footnotes>
+</file>
+
+<file path=word/header1.xml><?xml version="1.0" encoding="utf-8"?>
+<w:hdr xmlns:wpc="http://schemas.microsoft.com/office/word/2010/wordprocessingCanvas" xmlns:cx="http://schemas.microsoft.com/office/drawing/2014/chartex" xmlns:cx1="http://schemas.microsoft.com/office/drawing/2015/9/8/chartex" xmlns:cx2="http://schemas.microsoft.com/office/drawing/2015/10/21/chartex" xmlns:cx3="http://schemas.microsoft.com/office/drawing/2016/5/9/chartex" xmlns:cx4="http://schemas.microsoft.com/office/drawing/2016/5/10/chartex" xmlns:cx5="http://schemas.microsoft.com/office/drawing/2016/5/11/chartex" xmlns:cx6="http://schemas.microsoft.com/office/drawing/2016/5/12/chartex" xmlns:cx7="http://schemas.microsoft.com/office/drawing/2016/5/13/chartex" xmlns:cx8="http://schemas.microsoft.com/office/drawing/2016/5/14/chartex" xmlns:mc="http://schemas.openxmlformats.org/markup-compatibility/2006" xmlns:aink="http://schemas.microsoft.com/office/drawing/2016/ink" xmlns:am3d="http://schemas.microsoft.com/office/drawing/2017/model3d" xmlns:o="urn:schemas-microsoft-com:office:office" xmlns:r="http://schemas.openxmlformats.org/officeDocument/2006/relationships" xmlns:m="http://schemas.openxmlformats.org/officeDocument/2006/math" xmlns:v="urn:schemas-microsoft-com:vml" xmlns:wp14="http://schemas.microsoft.com/office/word/2010/wordprocessingDrawing" xmlns:wp="http://schemas.openxmlformats.org/drawingml/2006/wordprocessingDrawing" xmlns:w10="urn:schemas-microsoft-com:office:word" xmlns:w="http://schemas.openxmlformats.org/wordprocessingml/2006/main" xmlns:w14="http://schemas.microsoft.com/office/word/2010/wordml" xmlns:w15="http://schemas.microsoft.com/office/word/2012/wordml" xmlns:w16cex="http://schemas.microsoft.com/office/word/2018/wordml/cex" xmlns:w16cid="http://schemas.microsoft.com/office/word/2016/wordml/cid" xmlns:w16="http://schemas.microsoft.com/office/word/2018/wordml" xmlns:w16se="http://schemas.microsoft.com/office/word/2015/wordml/symex" xmlns:wpg="http://schemas.microsoft.com/office/word/2010/wordprocessingGroup" xmlns:wpi="http://schemas.microsoft.com/office/word/2010/wordprocessingInk" xmlns:wne="http://schemas.microsoft.com/office/word/2006/wordml" xmlns:wps="http://schemas.microsoft.com/office/word/2010/wordprocessingShape" mc:Ignorable="w14 w15 w16se w16cid w16 w16cex wp14">
+  <w:p>
+    <w:pPr>
+      <w:pStyle w:val="Header"/>
+    </w:pPr>
+    <w:r>
+      <w:tab/>
+    </w:r>
+    <w:r>
+      <w:tab/>
+    </w:r>
+  </w:p>
+</w:hdr>
 </file>
 
 <file path=word/numbering.xml><?xml version="1.0" encoding="utf-8"?>
@@ -3908,6 +3931,28 @@
       <w:szCs w:val="32"/>
     </w:rPr>
   </w:style>
+  <w:style w:type="paragraph" w:styleId="Heading2">
+    <w:name w:val="heading 2"/>
+    <w:basedOn w:val="Normal"/>
+    <w:next w:val="Normal"/>
+    <w:link w:val="Heading2Char"/>
+    <w:uiPriority w:val="9"/>
+    <w:unhideWhenUsed/>
+    <w:qFormat/>
+    <w:rsid w:val="00555099"/>
+    <w:pPr>
+      <w:keepNext/>
+      <w:keepLines/>
+      <w:spacing w:before="40"/>
+      <w:outlineLvl w:val="1"/>
+    </w:pPr>
+    <w:rPr>
+      <w:rFonts w:asciiTheme="majorHAnsi" w:eastAsiaTheme="majorEastAsia" w:hAnsiTheme="majorHAnsi" w:cstheme="majorBidi"/>
+      <w:color w:val="2F5496" w:themeColor="accent1" w:themeShade="BF"/>
+      <w:sz w:val="26"/>
+      <w:szCs w:val="26"/>
+    </w:rPr>
+  </w:style>
   <w:style w:type="character" w:default="1" w:styleId="DefaultParagraphFont">
     <w:name w:val="Default Paragraph Font"/>
     <w:uiPriority w:val="1"/>
@@ -4016,6 +4061,61 @@
       <w:sz w:val="32"/>
       <w:szCs w:val="32"/>
     </w:rPr>
+  </w:style>
+  <w:style w:type="character" w:customStyle="1" w:styleId="Heading2Char">
+    <w:name w:val="Heading 2 Char"/>
+    <w:basedOn w:val="DefaultParagraphFont"/>
+    <w:link w:val="Heading2"/>
+    <w:uiPriority w:val="9"/>
+    <w:rsid w:val="00555099"/>
+    <w:rPr>
+      <w:rFonts w:asciiTheme="majorHAnsi" w:eastAsiaTheme="majorEastAsia" w:hAnsiTheme="majorHAnsi" w:cstheme="majorBidi"/>
+      <w:color w:val="2F5496" w:themeColor="accent1" w:themeShade="BF"/>
+      <w:sz w:val="26"/>
+      <w:szCs w:val="26"/>
+    </w:rPr>
+  </w:style>
+  <w:style w:type="paragraph" w:styleId="Header">
+    <w:name w:val="header"/>
+    <w:basedOn w:val="Normal"/>
+    <w:link w:val="HeaderChar"/>
+    <w:uiPriority w:val="99"/>
+    <w:unhideWhenUsed/>
+    <w:rsid w:val="00555099"/>
+    <w:pPr>
+      <w:tabs>
+        <w:tab w:val="center" w:pos="4680"/>
+        <w:tab w:val="right" w:pos="9360"/>
+      </w:tabs>
+    </w:pPr>
+  </w:style>
+  <w:style w:type="character" w:customStyle="1" w:styleId="HeaderChar">
+    <w:name w:val="Header Char"/>
+    <w:basedOn w:val="DefaultParagraphFont"/>
+    <w:link w:val="Header"/>
+    <w:uiPriority w:val="99"/>
+    <w:rsid w:val="00555099"/>
+  </w:style>
+  <w:style w:type="paragraph" w:styleId="Footer">
+    <w:name w:val="footer"/>
+    <w:basedOn w:val="Normal"/>
+    <w:link w:val="FooterChar"/>
+    <w:uiPriority w:val="99"/>
+    <w:unhideWhenUsed/>
+    <w:rsid w:val="00555099"/>
+    <w:pPr>
+      <w:tabs>
+        <w:tab w:val="center" w:pos="4680"/>
+        <w:tab w:val="right" w:pos="9360"/>
+      </w:tabs>
+    </w:pPr>
+  </w:style>
+  <w:style w:type="character" w:customStyle="1" w:styleId="FooterChar">
+    <w:name w:val="Footer Char"/>
+    <w:basedOn w:val="DefaultParagraphFont"/>
+    <w:link w:val="Footer"/>
+    <w:uiPriority w:val="99"/>
+    <w:rsid w:val="00555099"/>
   </w:style>
 </w:styles>
 </file>

</xml_diff>